<commit_message>
25/01/12 update lab5 report
</commit_message>
<xml_diff>
--- a/EfficientML_lab5/Report template_ MIT_Efficient_AI_Lab_5_Optimize_LLM_on_Edge.docx
+++ b/EfficientML_lab5/Report template_ MIT_Efficient_AI_Lab_5_Optimize_LLM_on_Edge.docx
@@ -157,10 +157,10 @@
       <w:pPr>
         <w:ind w:left="1440"/>
         <w:rPr>
-          <w:color w:val="212121"/>
-          <w:sz w:val="28"/>
-          <w:szCs w:val="28"/>
-          <w:highlight w:val="white"/>
+          <w:rFonts w:hint="eastAsia"/>
+          <w:color w:val="212121"/>
+          <w:sz w:val="28"/>
+          <w:szCs w:val="28"/>
         </w:rPr>
       </w:pPr>
       <w:r>
@@ -173,6 +173,16 @@
         </w:rPr>
         <w:t>具体代码请查看：</w:t>
       </w:r>
+      <w:hyperlink r:id="rId5" w:history="1">
+        <w:r>
+          <w:rPr>
+            <w:rStyle w:val="a7"/>
+            <w:sz w:val="28"/>
+            <w:szCs w:val="28"/>
+          </w:rPr>
+          <w:t>https://github.com/LordLKY/MIT-6.5940-Labs/blob/main/EfficientML_lab5/tinychat-tutorial/kernels/starter_code/loop_unrolling.cc</w:t>
+        </w:r>
+      </w:hyperlink>
     </w:p>
     <w:p>
       <w:pPr>
@@ -249,7 +259,7 @@
                     <pic:cNvPicPr/>
                   </pic:nvPicPr>
                   <pic:blipFill>
-                    <a:blip r:embed="rId5"/>
+                    <a:blip r:embed="rId6"/>
                     <a:stretch>
                       <a:fillRect/>
                     </a:stretch>
@@ -322,421 +332,6 @@
                 <pic:pic xmlns:pic="http://schemas.openxmlformats.org/drawingml/2006/picture">
                   <pic:nvPicPr>
                     <pic:cNvPr id="0" name="Picture 2"/>
-                    <pic:cNvPicPr>
-                      <a:picLocks noChangeAspect="1" noChangeArrowheads="1"/>
-                    </pic:cNvPicPr>
-                  </pic:nvPicPr>
-                  <pic:blipFill>
-                    <a:blip r:embed="rId6">
-                      <a:extLst>
-                        <a:ext uri="{28A0092B-C50C-407E-A947-70E740481C1C}">
-                          <a14:useLocalDpi xmlns:a14="http://schemas.microsoft.com/office/drawing/2010/main" val="0"/>
-                        </a:ext>
-                      </a:extLst>
-                    </a:blip>
-                    <a:srcRect/>
-                    <a:stretch>
-                      <a:fillRect/>
-                    </a:stretch>
-                  </pic:blipFill>
-                  <pic:spPr bwMode="auto">
-                    <a:xfrm>
-                      <a:off x="0" y="0"/>
-                      <a:ext cx="5124450" cy="825500"/>
-                    </a:xfrm>
-                    <a:prstGeom prst="rect">
-                      <a:avLst/>
-                    </a:prstGeom>
-                    <a:noFill/>
-                  </pic:spPr>
-                </pic:pic>
-              </a:graphicData>
-            </a:graphic>
-          </wp:inline>
-        </w:drawing>
-      </w:r>
-    </w:p>
-    <w:p>
-      <w:pPr>
-        <w:ind w:left="1440"/>
-        <w:rPr>
-          <w:color w:val="212121"/>
-          <w:sz w:val="28"/>
-          <w:szCs w:val="28"/>
-          <w:highlight w:val="white"/>
-        </w:rPr>
-      </w:pPr>
-      <w:r>
-        <w:rPr>
-          <w:rFonts w:hint="eastAsia"/>
-          <w:color w:val="212121"/>
-          <w:sz w:val="28"/>
-          <w:szCs w:val="28"/>
-          <w:highlight w:val="white"/>
-        </w:rPr>
-        <w:t>从图中可见Loop_unrolling取得了</w:t>
-      </w:r>
-      <m:oMath>
-        <m:r>
-          <w:rPr>
-            <w:rFonts w:ascii="Cambria Math" w:hAnsi="Cambria Math" w:cstheme="majorHAnsi"/>
-            <w:color w:val="FF0000"/>
-            <w:sz w:val="28"/>
-            <w:szCs w:val="28"/>
-            <w:highlight w:val="white"/>
-          </w:rPr>
-          <m:t>×</m:t>
-        </m:r>
-        <m:r>
-          <m:rPr>
-            <m:sty m:val="p"/>
-          </m:rPr>
-          <w:rPr>
-            <w:rFonts w:ascii="Cambria Math" w:hAnsi="Cambria Math" w:cstheme="majorHAnsi"/>
-            <w:color w:val="FF0000"/>
-            <w:sz w:val="28"/>
-            <w:szCs w:val="28"/>
-            <w:highlight w:val="white"/>
-          </w:rPr>
-          <m:t>1.52</m:t>
-        </m:r>
-      </m:oMath>
-      <w:r>
-        <w:rPr>
-          <w:rFonts w:hint="eastAsia"/>
-          <w:color w:val="212121"/>
-          <w:sz w:val="28"/>
-          <w:szCs w:val="28"/>
-          <w:highlight w:val="white"/>
-        </w:rPr>
-        <w:t>的speed up，</w:t>
-      </w:r>
-      <w:r>
-        <w:rPr>
-          <w:rFonts w:hint="eastAsia"/>
-          <w:color w:val="212121"/>
-          <w:sz w:val="28"/>
-          <w:szCs w:val="28"/>
-          <w:highlight w:val="white"/>
-        </w:rPr>
-        <w:t>这是因为</w:t>
-      </w:r>
-      <w:r>
-        <w:rPr>
-          <w:rFonts w:hint="eastAsia"/>
-          <w:color w:val="212121"/>
-          <w:sz w:val="28"/>
-          <w:szCs w:val="28"/>
-          <w:highlight w:val="white"/>
-        </w:rPr>
-        <w:t>Loop_unrolling</w:t>
-      </w:r>
-      <w:r>
-        <w:rPr>
-          <w:rFonts w:hint="eastAsia"/>
-          <w:color w:val="212121"/>
-          <w:sz w:val="28"/>
-          <w:szCs w:val="28"/>
-          <w:highlight w:val="white"/>
-        </w:rPr>
-        <w:t>有效减少了分支跳转带来的开销，同时unrolling后的循环内部语句可能有助于更高效的底层流水化</w:t>
-      </w:r>
-    </w:p>
-    <w:p>
-      <w:pPr>
-        <w:numPr>
-          <w:ilvl w:val="0"/>
-          <w:numId w:val="1"/>
-        </w:numPr>
-        <w:rPr>
-          <w:sz w:val="28"/>
-          <w:szCs w:val="28"/>
-        </w:rPr>
-      </w:pPr>
-      <w:r>
-        <w:rPr>
-          <w:sz w:val="28"/>
-          <w:szCs w:val="28"/>
-        </w:rPr>
-        <w:t xml:space="preserve">Multithreading (20pt): </w:t>
-      </w:r>
-      <w:r>
-        <w:rPr>
-          <w:color w:val="212121"/>
-          <w:sz w:val="28"/>
-          <w:szCs w:val="28"/>
-          <w:highlight w:val="white"/>
-        </w:rPr>
-        <w:t xml:space="preserve">Please fill in the starter code in </w:t>
-      </w:r>
-      <w:r>
-        <w:rPr>
-          <w:i/>
-          <w:color w:val="212121"/>
-          <w:sz w:val="28"/>
-          <w:szCs w:val="28"/>
-        </w:rPr>
-        <w:t>kernel/template/multithreading</w:t>
-      </w:r>
-      <w:r>
-        <w:rPr>
-          <w:i/>
-          <w:color w:val="212121"/>
-          <w:sz w:val="28"/>
-          <w:szCs w:val="28"/>
-          <w:highlight w:val="white"/>
-        </w:rPr>
-        <w:t>.cc</w:t>
-      </w:r>
-      <w:r>
-        <w:rPr>
-          <w:color w:val="212121"/>
-          <w:sz w:val="28"/>
-          <w:szCs w:val="28"/>
-          <w:highlight w:val="white"/>
-        </w:rPr>
-        <w:t xml:space="preserve"> to implement multithreading and run the `</w:t>
-      </w:r>
-      <w:r>
-        <w:rPr>
-          <w:color w:val="212121"/>
-          <w:sz w:val="28"/>
-          <w:szCs w:val="28"/>
-        </w:rPr>
-        <w:t>./evaluate.sh multithreading`</w:t>
-      </w:r>
-      <w:r>
-        <w:rPr>
-          <w:color w:val="212121"/>
-          <w:sz w:val="28"/>
-          <w:szCs w:val="28"/>
-          <w:highlight w:val="white"/>
-        </w:rPr>
-        <w:t xml:space="preserve"> to evaluate performance improvement.</w:t>
-      </w:r>
-    </w:p>
-    <w:p>
-      <w:pPr>
-        <w:numPr>
-          <w:ilvl w:val="1"/>
-          <w:numId w:val="1"/>
-        </w:numPr>
-        <w:rPr>
-          <w:color w:val="212121"/>
-          <w:sz w:val="28"/>
-          <w:szCs w:val="28"/>
-          <w:highlight w:val="white"/>
-        </w:rPr>
-      </w:pPr>
-      <w:r>
-        <w:rPr>
-          <w:color w:val="212121"/>
-          <w:sz w:val="28"/>
-          <w:szCs w:val="28"/>
-          <w:highlight w:val="white"/>
-        </w:rPr>
-        <w:t xml:space="preserve">Please copy and paste your implementation in </w:t>
-      </w:r>
-      <w:r>
-        <w:rPr>
-          <w:i/>
-          <w:color w:val="212121"/>
-          <w:sz w:val="28"/>
-          <w:szCs w:val="28"/>
-        </w:rPr>
-        <w:t>kernel/template/multithreading</w:t>
-      </w:r>
-      <w:r>
-        <w:rPr>
-          <w:i/>
-          <w:color w:val="212121"/>
-          <w:sz w:val="28"/>
-          <w:szCs w:val="28"/>
-          <w:highlight w:val="white"/>
-        </w:rPr>
-        <w:t>.cc</w:t>
-      </w:r>
-      <w:r>
-        <w:rPr>
-          <w:color w:val="212121"/>
-          <w:sz w:val="28"/>
-          <w:szCs w:val="28"/>
-          <w:highlight w:val="white"/>
-        </w:rPr>
-        <w:t>: (15pt)</w:t>
-      </w:r>
-    </w:p>
-    <w:p>
-      <w:pPr>
-        <w:ind w:left="1440"/>
-        <w:rPr>
-          <w:color w:val="212121"/>
-          <w:sz w:val="28"/>
-          <w:szCs w:val="28"/>
-          <w:highlight w:val="white"/>
-        </w:rPr>
-      </w:pPr>
-      <w:r>
-        <w:rPr>
-          <w:rFonts w:hint="eastAsia"/>
-          <w:color w:val="212121"/>
-          <w:sz w:val="28"/>
-          <w:szCs w:val="28"/>
-        </w:rPr>
-        <w:t>具体代码请查看：</w:t>
-      </w:r>
-    </w:p>
-    <w:p>
-      <w:pPr>
-        <w:numPr>
-          <w:ilvl w:val="1"/>
-          <w:numId w:val="1"/>
-        </w:numPr>
-        <w:rPr>
-          <w:color w:val="212121"/>
-          <w:sz w:val="28"/>
-          <w:szCs w:val="28"/>
-          <w:highlight w:val="white"/>
-        </w:rPr>
-      </w:pPr>
-      <w:r>
-        <w:rPr>
-          <w:color w:val="212121"/>
-          <w:sz w:val="28"/>
-          <w:szCs w:val="28"/>
-          <w:highlight w:val="white"/>
-        </w:rPr>
-        <w:lastRenderedPageBreak/>
-        <w:t>How does the performance in GOPs, achieved through multithreading on your computer, compare to the reference implementation? Please explain the performance difference. (5pt)</w:t>
-      </w:r>
-      <w:r>
-        <w:rPr>
-          <w:color w:val="212121"/>
-          <w:sz w:val="28"/>
-          <w:szCs w:val="28"/>
-          <w:highlight w:val="white"/>
-        </w:rPr>
-        <w:br/>
-      </w:r>
-      <w:bookmarkStart w:id="0" w:name="_Hlk187430485"/>
-      <w:r>
-        <w:rPr>
-          <w:rFonts w:hint="eastAsia"/>
-          <w:color w:val="212121"/>
-          <w:sz w:val="28"/>
-          <w:szCs w:val="28"/>
-          <w:highlight w:val="white"/>
-        </w:rPr>
-        <w:t>Reference测试结果：</w:t>
-      </w:r>
-    </w:p>
-    <w:p>
-      <w:pPr>
-        <w:ind w:left="1440"/>
-        <w:rPr>
-          <w:color w:val="212121"/>
-          <w:sz w:val="28"/>
-          <w:szCs w:val="28"/>
-          <w:highlight w:val="white"/>
-        </w:rPr>
-      </w:pPr>
-      <w:r>
-        <w:rPr>
-          <w:noProof/>
-          <w:color w:val="212121"/>
-          <w:sz w:val="28"/>
-          <w:szCs w:val="28"/>
-        </w:rPr>
-        <w:drawing>
-          <wp:inline distT="0" distB="0" distL="0" distR="0" wp14:anchorId="653E90EE" wp14:editId="2C4AD520">
-            <wp:extent cx="4743694" cy="825542"/>
-            <wp:effectExtent l="0" t="0" r="0" b="0"/>
-            <wp:docPr id="641960659" name="图片 1"/>
-            <wp:cNvGraphicFramePr>
-              <a:graphicFrameLocks xmlns:a="http://schemas.openxmlformats.org/drawingml/2006/main" noChangeAspect="1"/>
-            </wp:cNvGraphicFramePr>
-            <a:graphic xmlns:a="http://schemas.openxmlformats.org/drawingml/2006/main">
-              <a:graphicData uri="http://schemas.openxmlformats.org/drawingml/2006/picture">
-                <pic:pic xmlns:pic="http://schemas.openxmlformats.org/drawingml/2006/picture">
-                  <pic:nvPicPr>
-                    <pic:cNvPr id="854932556" name=""/>
-                    <pic:cNvPicPr/>
-                  </pic:nvPicPr>
-                  <pic:blipFill>
-                    <a:blip r:embed="rId5"/>
-                    <a:stretch>
-                      <a:fillRect/>
-                    </a:stretch>
-                  </pic:blipFill>
-                  <pic:spPr>
-                    <a:xfrm>
-                      <a:off x="0" y="0"/>
-                      <a:ext cx="4743694" cy="825542"/>
-                    </a:xfrm>
-                    <a:prstGeom prst="rect">
-                      <a:avLst/>
-                    </a:prstGeom>
-                  </pic:spPr>
-                </pic:pic>
-              </a:graphicData>
-            </a:graphic>
-          </wp:inline>
-        </w:drawing>
-      </w:r>
-    </w:p>
-    <w:bookmarkEnd w:id="0"/>
-    <w:p>
-      <w:pPr>
-        <w:ind w:left="1440"/>
-        <w:rPr>
-          <w:color w:val="212121"/>
-          <w:sz w:val="28"/>
-          <w:szCs w:val="28"/>
-          <w:highlight w:val="white"/>
-        </w:rPr>
-      </w:pPr>
-      <w:r>
-        <w:rPr>
-          <w:rFonts w:hint="eastAsia"/>
-          <w:color w:val="212121"/>
-          <w:sz w:val="28"/>
-          <w:szCs w:val="28"/>
-          <w:highlight w:val="white"/>
-        </w:rPr>
-        <w:t>Multithreading测试结果：</w:t>
-      </w:r>
-    </w:p>
-    <w:p>
-      <w:pPr>
-        <w:ind w:left="1440"/>
-        <w:rPr>
-          <w:color w:val="212121"/>
-          <w:sz w:val="28"/>
-          <w:szCs w:val="28"/>
-          <w:highlight w:val="white"/>
-        </w:rPr>
-      </w:pPr>
-      <w:r>
-        <w:rPr>
-          <w:noProof/>
-          <w:color w:val="212121"/>
-          <w:sz w:val="28"/>
-          <w:szCs w:val="28"/>
-          <w:highlight w:val="white"/>
-        </w:rPr>
-        <w:drawing>
-          <wp:inline distT="0" distB="0" distL="0" distR="0" wp14:anchorId="2C27BDB5" wp14:editId="1380233A">
-            <wp:extent cx="5124450" cy="825500"/>
-            <wp:effectExtent l="0" t="0" r="0" b="0"/>
-            <wp:docPr id="1547000402" name="图片 2"/>
-            <wp:cNvGraphicFramePr>
-              <a:graphicFrameLocks xmlns:a="http://schemas.openxmlformats.org/drawingml/2006/main" noChangeAspect="1"/>
-            </wp:cNvGraphicFramePr>
-            <a:graphic xmlns:a="http://schemas.openxmlformats.org/drawingml/2006/main">
-              <a:graphicData uri="http://schemas.openxmlformats.org/drawingml/2006/picture">
-                <pic:pic xmlns:pic="http://schemas.openxmlformats.org/drawingml/2006/picture">
-                  <pic:nvPicPr>
-                    <pic:cNvPr id="0" name="Picture 3"/>
                     <pic:cNvPicPr>
                       <a:picLocks noChangeAspect="1" noChangeArrowheads="1"/>
                     </pic:cNvPicPr>
@@ -781,6 +376,440 @@
           <w:highlight w:val="white"/>
         </w:rPr>
       </w:pPr>
+      <w:r>
+        <w:rPr>
+          <w:rFonts w:hint="eastAsia"/>
+          <w:color w:val="212121"/>
+          <w:sz w:val="28"/>
+          <w:szCs w:val="28"/>
+          <w:highlight w:val="white"/>
+        </w:rPr>
+        <w:t>从图中可见Loop_unrolling取得了</w:t>
+      </w:r>
+      <m:oMath>
+        <m:r>
+          <w:rPr>
+            <w:rFonts w:ascii="Cambria Math" w:hAnsi="Cambria Math" w:cstheme="majorHAnsi"/>
+            <w:color w:val="FF0000"/>
+            <w:sz w:val="28"/>
+            <w:szCs w:val="28"/>
+            <w:highlight w:val="white"/>
+          </w:rPr>
+          <m:t>×</m:t>
+        </m:r>
+        <m:r>
+          <m:rPr>
+            <m:sty m:val="p"/>
+          </m:rPr>
+          <w:rPr>
+            <w:rFonts w:ascii="Cambria Math" w:hAnsi="Cambria Math" w:cstheme="majorHAnsi"/>
+            <w:color w:val="FF0000"/>
+            <w:sz w:val="28"/>
+            <w:szCs w:val="28"/>
+            <w:highlight w:val="white"/>
+          </w:rPr>
+          <m:t>1.52</m:t>
+        </m:r>
+      </m:oMath>
+      <w:r>
+        <w:rPr>
+          <w:rFonts w:hint="eastAsia"/>
+          <w:color w:val="212121"/>
+          <w:sz w:val="28"/>
+          <w:szCs w:val="28"/>
+          <w:highlight w:val="white"/>
+        </w:rPr>
+        <w:t>的speed up，</w:t>
+      </w:r>
+      <w:r>
+        <w:rPr>
+          <w:rFonts w:hint="eastAsia"/>
+          <w:color w:val="212121"/>
+          <w:sz w:val="28"/>
+          <w:szCs w:val="28"/>
+          <w:highlight w:val="white"/>
+        </w:rPr>
+        <w:t>这是因为</w:t>
+      </w:r>
+      <w:r>
+        <w:rPr>
+          <w:rFonts w:hint="eastAsia"/>
+          <w:color w:val="212121"/>
+          <w:sz w:val="28"/>
+          <w:szCs w:val="28"/>
+          <w:highlight w:val="white"/>
+        </w:rPr>
+        <w:t>Loop_unrolling</w:t>
+      </w:r>
+      <w:r>
+        <w:rPr>
+          <w:rFonts w:hint="eastAsia"/>
+          <w:color w:val="212121"/>
+          <w:sz w:val="28"/>
+          <w:szCs w:val="28"/>
+          <w:highlight w:val="white"/>
+        </w:rPr>
+        <w:t>有效减少了分支跳转带来的开销，同时unrolling后的循环内部语句可能有助于更高效的底层流水化</w:t>
+      </w:r>
+    </w:p>
+    <w:p>
+      <w:pPr>
+        <w:numPr>
+          <w:ilvl w:val="0"/>
+          <w:numId w:val="1"/>
+        </w:numPr>
+        <w:rPr>
+          <w:sz w:val="28"/>
+          <w:szCs w:val="28"/>
+        </w:rPr>
+      </w:pPr>
+      <w:r>
+        <w:rPr>
+          <w:sz w:val="28"/>
+          <w:szCs w:val="28"/>
+        </w:rPr>
+        <w:t xml:space="preserve">Multithreading (20pt): </w:t>
+      </w:r>
+      <w:r>
+        <w:rPr>
+          <w:color w:val="212121"/>
+          <w:sz w:val="28"/>
+          <w:szCs w:val="28"/>
+          <w:highlight w:val="white"/>
+        </w:rPr>
+        <w:t xml:space="preserve">Please fill in the starter code in </w:t>
+      </w:r>
+      <w:r>
+        <w:rPr>
+          <w:i/>
+          <w:color w:val="212121"/>
+          <w:sz w:val="28"/>
+          <w:szCs w:val="28"/>
+        </w:rPr>
+        <w:t>kernel/template/multithreading</w:t>
+      </w:r>
+      <w:r>
+        <w:rPr>
+          <w:i/>
+          <w:color w:val="212121"/>
+          <w:sz w:val="28"/>
+          <w:szCs w:val="28"/>
+          <w:highlight w:val="white"/>
+        </w:rPr>
+        <w:t>.cc</w:t>
+      </w:r>
+      <w:r>
+        <w:rPr>
+          <w:color w:val="212121"/>
+          <w:sz w:val="28"/>
+          <w:szCs w:val="28"/>
+          <w:highlight w:val="white"/>
+        </w:rPr>
+        <w:t xml:space="preserve"> to implement multithreading and run the `</w:t>
+      </w:r>
+      <w:r>
+        <w:rPr>
+          <w:color w:val="212121"/>
+          <w:sz w:val="28"/>
+          <w:szCs w:val="28"/>
+        </w:rPr>
+        <w:t>./evaluate.sh multithreading`</w:t>
+      </w:r>
+      <w:r>
+        <w:rPr>
+          <w:color w:val="212121"/>
+          <w:sz w:val="28"/>
+          <w:szCs w:val="28"/>
+          <w:highlight w:val="white"/>
+        </w:rPr>
+        <w:t xml:space="preserve"> to evaluate performance improvement.</w:t>
+      </w:r>
+    </w:p>
+    <w:p>
+      <w:pPr>
+        <w:numPr>
+          <w:ilvl w:val="1"/>
+          <w:numId w:val="1"/>
+        </w:numPr>
+        <w:rPr>
+          <w:color w:val="212121"/>
+          <w:sz w:val="28"/>
+          <w:szCs w:val="28"/>
+          <w:highlight w:val="white"/>
+        </w:rPr>
+      </w:pPr>
+      <w:r>
+        <w:rPr>
+          <w:color w:val="212121"/>
+          <w:sz w:val="28"/>
+          <w:szCs w:val="28"/>
+          <w:highlight w:val="white"/>
+        </w:rPr>
+        <w:t xml:space="preserve">Please copy and paste your implementation in </w:t>
+      </w:r>
+      <w:r>
+        <w:rPr>
+          <w:i/>
+          <w:color w:val="212121"/>
+          <w:sz w:val="28"/>
+          <w:szCs w:val="28"/>
+        </w:rPr>
+        <w:t>kernel/template/multithreading</w:t>
+      </w:r>
+      <w:r>
+        <w:rPr>
+          <w:i/>
+          <w:color w:val="212121"/>
+          <w:sz w:val="28"/>
+          <w:szCs w:val="28"/>
+          <w:highlight w:val="white"/>
+        </w:rPr>
+        <w:t>.cc</w:t>
+      </w:r>
+      <w:r>
+        <w:rPr>
+          <w:color w:val="212121"/>
+          <w:sz w:val="28"/>
+          <w:szCs w:val="28"/>
+          <w:highlight w:val="white"/>
+        </w:rPr>
+        <w:t>: (15pt)</w:t>
+      </w:r>
+    </w:p>
+    <w:p>
+      <w:pPr>
+        <w:ind w:left="1440"/>
+        <w:rPr>
+          <w:color w:val="212121"/>
+          <w:sz w:val="28"/>
+          <w:szCs w:val="28"/>
+          <w:highlight w:val="white"/>
+        </w:rPr>
+      </w:pPr>
+      <w:r>
+        <w:rPr>
+          <w:rFonts w:hint="eastAsia"/>
+          <w:color w:val="212121"/>
+          <w:sz w:val="28"/>
+          <w:szCs w:val="28"/>
+        </w:rPr>
+        <w:lastRenderedPageBreak/>
+        <w:t>具体代码请查看：</w:t>
+      </w:r>
+      <w:hyperlink r:id="rId8" w:history="1">
+        <w:r>
+          <w:rPr>
+            <w:rStyle w:val="a7"/>
+            <w:sz w:val="28"/>
+            <w:szCs w:val="28"/>
+          </w:rPr>
+          <w:t>https://github.com/LordLKY/MIT-6.5940-Labs/blob/main/EfficientML_lab5/tinychat-tutorial/kernels/starter_code/multithreading.cc</w:t>
+        </w:r>
+      </w:hyperlink>
+      <w:r>
+        <w:rPr>
+          <w:rFonts w:hint="eastAsia"/>
+          <w:color w:val="212121"/>
+          <w:sz w:val="28"/>
+          <w:szCs w:val="28"/>
+        </w:rPr>
+        <w:t xml:space="preserve"> </w:t>
+      </w:r>
+    </w:p>
+    <w:p>
+      <w:pPr>
+        <w:numPr>
+          <w:ilvl w:val="1"/>
+          <w:numId w:val="1"/>
+        </w:numPr>
+        <w:rPr>
+          <w:color w:val="212121"/>
+          <w:sz w:val="28"/>
+          <w:szCs w:val="28"/>
+          <w:highlight w:val="white"/>
+        </w:rPr>
+      </w:pPr>
+      <w:r>
+        <w:rPr>
+          <w:color w:val="212121"/>
+          <w:sz w:val="28"/>
+          <w:szCs w:val="28"/>
+          <w:highlight w:val="white"/>
+        </w:rPr>
+        <w:t>How does the performance in GOPs, achieved through multithreading on your computer, compare to the reference implementation? Please explain the performance difference. (5pt)</w:t>
+      </w:r>
+      <w:r>
+        <w:rPr>
+          <w:color w:val="212121"/>
+          <w:sz w:val="28"/>
+          <w:szCs w:val="28"/>
+          <w:highlight w:val="white"/>
+        </w:rPr>
+        <w:br/>
+      </w:r>
+      <w:bookmarkStart w:id="0" w:name="_Hlk187430485"/>
+      <w:r>
+        <w:rPr>
+          <w:rFonts w:hint="eastAsia"/>
+          <w:color w:val="212121"/>
+          <w:sz w:val="28"/>
+          <w:szCs w:val="28"/>
+          <w:highlight w:val="white"/>
+        </w:rPr>
+        <w:t>Reference测试结果：</w:t>
+      </w:r>
+    </w:p>
+    <w:p>
+      <w:pPr>
+        <w:ind w:left="1440"/>
+        <w:rPr>
+          <w:color w:val="212121"/>
+          <w:sz w:val="28"/>
+          <w:szCs w:val="28"/>
+          <w:highlight w:val="white"/>
+        </w:rPr>
+      </w:pPr>
+      <w:r>
+        <w:rPr>
+          <w:noProof/>
+          <w:color w:val="212121"/>
+          <w:sz w:val="28"/>
+          <w:szCs w:val="28"/>
+        </w:rPr>
+        <w:drawing>
+          <wp:inline distT="0" distB="0" distL="0" distR="0" wp14:anchorId="653E90EE" wp14:editId="2C4AD520">
+            <wp:extent cx="4743694" cy="825542"/>
+            <wp:effectExtent l="0" t="0" r="0" b="0"/>
+            <wp:docPr id="641960659" name="图片 1"/>
+            <wp:cNvGraphicFramePr>
+              <a:graphicFrameLocks xmlns:a="http://schemas.openxmlformats.org/drawingml/2006/main" noChangeAspect="1"/>
+            </wp:cNvGraphicFramePr>
+            <a:graphic xmlns:a="http://schemas.openxmlformats.org/drawingml/2006/main">
+              <a:graphicData uri="http://schemas.openxmlformats.org/drawingml/2006/picture">
+                <pic:pic xmlns:pic="http://schemas.openxmlformats.org/drawingml/2006/picture">
+                  <pic:nvPicPr>
+                    <pic:cNvPr id="854932556" name=""/>
+                    <pic:cNvPicPr/>
+                  </pic:nvPicPr>
+                  <pic:blipFill>
+                    <a:blip r:embed="rId6"/>
+                    <a:stretch>
+                      <a:fillRect/>
+                    </a:stretch>
+                  </pic:blipFill>
+                  <pic:spPr>
+                    <a:xfrm>
+                      <a:off x="0" y="0"/>
+                      <a:ext cx="4743694" cy="825542"/>
+                    </a:xfrm>
+                    <a:prstGeom prst="rect">
+                      <a:avLst/>
+                    </a:prstGeom>
+                  </pic:spPr>
+                </pic:pic>
+              </a:graphicData>
+            </a:graphic>
+          </wp:inline>
+        </w:drawing>
+      </w:r>
+    </w:p>
+    <w:bookmarkEnd w:id="0"/>
+    <w:p>
+      <w:pPr>
+        <w:ind w:left="1440"/>
+        <w:rPr>
+          <w:color w:val="212121"/>
+          <w:sz w:val="28"/>
+          <w:szCs w:val="28"/>
+          <w:highlight w:val="white"/>
+        </w:rPr>
+      </w:pPr>
+      <w:r>
+        <w:rPr>
+          <w:rFonts w:hint="eastAsia"/>
+          <w:color w:val="212121"/>
+          <w:sz w:val="28"/>
+          <w:szCs w:val="28"/>
+          <w:highlight w:val="white"/>
+        </w:rPr>
+        <w:t>Multithreading测试结果：</w:t>
+      </w:r>
+    </w:p>
+    <w:p>
+      <w:pPr>
+        <w:ind w:left="1440"/>
+        <w:rPr>
+          <w:color w:val="212121"/>
+          <w:sz w:val="28"/>
+          <w:szCs w:val="28"/>
+          <w:highlight w:val="white"/>
+        </w:rPr>
+      </w:pPr>
+      <w:r>
+        <w:rPr>
+          <w:noProof/>
+          <w:color w:val="212121"/>
+          <w:sz w:val="28"/>
+          <w:szCs w:val="28"/>
+          <w:highlight w:val="white"/>
+        </w:rPr>
+        <w:drawing>
+          <wp:inline distT="0" distB="0" distL="0" distR="0" wp14:anchorId="2C27BDB5" wp14:editId="1380233A">
+            <wp:extent cx="5124450" cy="825500"/>
+            <wp:effectExtent l="0" t="0" r="0" b="0"/>
+            <wp:docPr id="1547000402" name="图片 2"/>
+            <wp:cNvGraphicFramePr>
+              <a:graphicFrameLocks xmlns:a="http://schemas.openxmlformats.org/drawingml/2006/main" noChangeAspect="1"/>
+            </wp:cNvGraphicFramePr>
+            <a:graphic xmlns:a="http://schemas.openxmlformats.org/drawingml/2006/main">
+              <a:graphicData uri="http://schemas.openxmlformats.org/drawingml/2006/picture">
+                <pic:pic xmlns:pic="http://schemas.openxmlformats.org/drawingml/2006/picture">
+                  <pic:nvPicPr>
+                    <pic:cNvPr id="0" name="Picture 3"/>
+                    <pic:cNvPicPr>
+                      <a:picLocks noChangeAspect="1" noChangeArrowheads="1"/>
+                    </pic:cNvPicPr>
+                  </pic:nvPicPr>
+                  <pic:blipFill>
+                    <a:blip r:embed="rId9">
+                      <a:extLst>
+                        <a:ext uri="{28A0092B-C50C-407E-A947-70E740481C1C}">
+                          <a14:useLocalDpi xmlns:a14="http://schemas.microsoft.com/office/drawing/2010/main" val="0"/>
+                        </a:ext>
+                      </a:extLst>
+                    </a:blip>
+                    <a:srcRect/>
+                    <a:stretch>
+                      <a:fillRect/>
+                    </a:stretch>
+                  </pic:blipFill>
+                  <pic:spPr bwMode="auto">
+                    <a:xfrm>
+                      <a:off x="0" y="0"/>
+                      <a:ext cx="5124450" cy="825500"/>
+                    </a:xfrm>
+                    <a:prstGeom prst="rect">
+                      <a:avLst/>
+                    </a:prstGeom>
+                    <a:noFill/>
+                  </pic:spPr>
+                </pic:pic>
+              </a:graphicData>
+            </a:graphic>
+          </wp:inline>
+        </w:drawing>
+      </w:r>
+    </w:p>
+    <w:p>
+      <w:pPr>
+        <w:ind w:left="1440"/>
+        <w:rPr>
+          <w:color w:val="212121"/>
+          <w:sz w:val="28"/>
+          <w:szCs w:val="28"/>
+          <w:highlight w:val="white"/>
+        </w:rPr>
+      </w:pPr>
       <w:bookmarkStart w:id="1" w:name="_Hlk187430558"/>
       <w:r>
         <w:rPr>
@@ -993,6 +1022,25 @@
         </w:rPr>
         <w:t>具体代码请查看：</w:t>
       </w:r>
+      <w:hyperlink r:id="rId10" w:history="1">
+        <w:r>
+          <w:rPr>
+            <w:rStyle w:val="a7"/>
+            <w:sz w:val="28"/>
+            <w:szCs w:val="28"/>
+          </w:rPr>
+          <w:t>https://github.com/LordLKY/MIT-6.5940-Labs/blob/main/EfficientML_lab5/tinychat-tutorial/kernels/starter_code/simd_programming.cc</w:t>
+        </w:r>
+      </w:hyperlink>
+      <w:r>
+        <w:rPr>
+          <w:rFonts w:hint="eastAsia"/>
+          <w:color w:val="212121"/>
+          <w:sz w:val="28"/>
+          <w:szCs w:val="28"/>
+        </w:rPr>
+        <w:t xml:space="preserve"> </w:t>
+      </w:r>
     </w:p>
     <w:p>
       <w:pPr>
@@ -1013,7 +1061,17 @@
           <w:szCs w:val="28"/>
           <w:highlight w:val="white"/>
         </w:rPr>
-        <w:t>How does the performance in GOPs, achieved through SIMD programming on your computer, compare to the reference implementation? Please explain the performance difference. (5pt)</w:t>
+        <w:t>How does the performance in GOPs, achieved through SIMD programming on your computer, compare to the reference implementation? Please explain the performance diff</w:t>
+      </w:r>
+      <w:r>
+        <w:rPr>
+          <w:color w:val="212121"/>
+          <w:sz w:val="28"/>
+          <w:szCs w:val="28"/>
+          <w:highlight w:val="white"/>
+        </w:rPr>
+        <w:lastRenderedPageBreak/>
+        <w:t>erence. (5pt)</w:t>
       </w:r>
       <w:r>
         <w:rPr>
@@ -1068,7 +1126,7 @@
                     </pic:cNvPicPr>
                   </pic:nvPicPr>
                   <pic:blipFill>
-                    <a:blip r:embed="rId8">
+                    <a:blip r:embed="rId11">
                       <a:extLst>
                         <a:ext uri="{28A0092B-C50C-407E-A947-70E740481C1C}">
                           <a14:useLocalDpi xmlns:a14="http://schemas.microsoft.com/office/drawing/2010/main" val="0"/>
@@ -1115,7 +1173,6 @@
           <w:szCs w:val="28"/>
           <w:highlight w:val="white"/>
         </w:rPr>
-        <w:lastRenderedPageBreak/>
         <w:t>SIMD_programming测试结果：</w:t>
       </w:r>
     </w:p>
@@ -1155,7 +1212,7 @@
                     </pic:cNvPicPr>
                   </pic:nvPicPr>
                   <pic:blipFill>
-                    <a:blip r:embed="rId9">
+                    <a:blip r:embed="rId12">
                       <a:extLst>
                         <a:ext uri="{28A0092B-C50C-407E-A947-70E740481C1C}">
                           <a14:useLocalDpi xmlns:a14="http://schemas.microsoft.com/office/drawing/2010/main" val="0"/>
@@ -1386,6 +1443,25 @@
         </w:rPr>
         <w:t>具体代码请查看：</w:t>
       </w:r>
+      <w:hyperlink r:id="rId13" w:history="1">
+        <w:r>
+          <w:rPr>
+            <w:rStyle w:val="a7"/>
+            <w:sz w:val="28"/>
+            <w:szCs w:val="28"/>
+          </w:rPr>
+          <w:t>https://github.com/LordLKY/MIT-6.5940-Labs/blob/main/EfficientML_lab5/tinychat-tutorial/kernels/starter_code/multithreading_loop_unrolling.cc</w:t>
+        </w:r>
+      </w:hyperlink>
+      <w:r>
+        <w:rPr>
+          <w:rFonts w:hint="eastAsia"/>
+          <w:color w:val="212121"/>
+          <w:sz w:val="28"/>
+          <w:szCs w:val="28"/>
+        </w:rPr>
+        <w:t xml:space="preserve"> </w:t>
+      </w:r>
     </w:p>
     <w:p>
       <w:pPr>
@@ -1462,7 +1538,7 @@
                     <pic:cNvPicPr/>
                   </pic:nvPicPr>
                   <pic:blipFill>
-                    <a:blip r:embed="rId5"/>
+                    <a:blip r:embed="rId6"/>
                     <a:stretch>
                       <a:fillRect/>
                     </a:stretch>
@@ -1521,6 +1597,7 @@
           <w:sz w:val="28"/>
           <w:szCs w:val="28"/>
         </w:rPr>
+        <w:lastRenderedPageBreak/>
         <w:drawing>
           <wp:inline distT="0" distB="0" distL="0" distR="0" wp14:anchorId="45A323E5" wp14:editId="5EF85431">
             <wp:extent cx="5163671" cy="1035050"/>
@@ -1537,7 +1614,7 @@
                     <pic:cNvPicPr/>
                   </pic:nvPicPr>
                   <pic:blipFill>
-                    <a:blip r:embed="rId10"/>
+                    <a:blip r:embed="rId14"/>
                     <a:stretch>
                       <a:fillRect/>
                     </a:stretch>
@@ -1677,7 +1754,6 @@
           <w:sz w:val="28"/>
           <w:szCs w:val="28"/>
         </w:rPr>
-        <w:lastRenderedPageBreak/>
         <w:t xml:space="preserve">Combination of All Techniques (20pt): </w:t>
       </w:r>
       <w:r>
@@ -1742,7 +1818,6 @@
           <w:numId w:val="1"/>
         </w:numPr>
         <w:rPr>
-          <w:rFonts w:hint="eastAsia"/>
           <w:color w:val="212121"/>
           <w:sz w:val="28"/>
           <w:szCs w:val="28"/>
@@ -1804,6 +1879,25 @@
           <w:highlight w:val="white"/>
         </w:rPr>
         <w:t>具体代码请查看：</w:t>
+      </w:r>
+      <w:hyperlink r:id="rId15" w:history="1">
+        <w:r>
+          <w:rPr>
+            <w:rStyle w:val="a7"/>
+            <w:sz w:val="28"/>
+            <w:szCs w:val="28"/>
+          </w:rPr>
+          <w:t>https://github.com/LordLKY/MIT-6.5940-Labs/blob/main/EfficientML_lab5/tinychat-tutorial/kernels/starter_code/all_techniques.cc</w:t>
+        </w:r>
+      </w:hyperlink>
+      <w:r>
+        <w:rPr>
+          <w:rFonts w:hint="eastAsia"/>
+          <w:color w:val="212121"/>
+          <w:sz w:val="28"/>
+          <w:szCs w:val="28"/>
+        </w:rPr>
+        <w:t xml:space="preserve"> </w:t>
       </w:r>
       <w:r>
         <w:rPr>
@@ -1911,7 +2005,7 @@
                     <pic:cNvPicPr/>
                   </pic:nvPicPr>
                   <pic:blipFill>
-                    <a:blip r:embed="rId5"/>
+                    <a:blip r:embed="rId6"/>
                     <a:stretch>
                       <a:fillRect/>
                     </a:stretch>
@@ -1986,7 +2080,7 @@
                     <pic:cNvPicPr/>
                   </pic:nvPicPr>
                   <pic:blipFill>
-                    <a:blip r:embed="rId11"/>
+                    <a:blip r:embed="rId16"/>
                     <a:stretch>
                       <a:fillRect/>
                     </a:stretch>
@@ -2126,9 +2220,10 @@
           <w:szCs w:val="28"/>
           <w:highlight w:val="white"/>
         </w:rPr>
+        <w:lastRenderedPageBreak/>
         <w:t xml:space="preserve">Bonus (20pt): Any optimization techniques on your mind? Try to implement them to improve the performance further! If you can further improve the performance compared to the optimized kernel in </w:t>
       </w:r>
-      <w:hyperlink r:id="rId12">
+      <w:hyperlink r:id="rId17">
         <w:r>
           <w:rPr>
             <w:color w:val="1155CC"/>
@@ -2242,38 +2337,36 @@
           <w:szCs w:val="28"/>
           <w:highlight w:val="white"/>
         </w:rPr>
-        <w:lastRenderedPageBreak/>
         <w:t>由于测试的是推理时矩阵向量乘法的性能，优化a的效果可能不显著，因此选择优化b进行实现，具体代码参见：</w:t>
       </w:r>
-      <w:r>
-        <w:rPr>
-          <w:rFonts w:hint="eastAsia"/>
-          <w:color w:val="212121"/>
-          <w:sz w:val="28"/>
-          <w:szCs w:val="28"/>
-          <w:highlight w:val="white"/>
-        </w:rPr>
-        <w:t>（注意将extra_techniques设置为</w:t>
-      </w:r>
-      <w:r>
-        <w:rPr>
-          <w:rFonts w:hint="eastAsia"/>
-          <w:color w:val="212121"/>
-          <w:sz w:val="28"/>
-          <w:szCs w:val="28"/>
-          <w:highlight w:val="white"/>
-        </w:rPr>
-        <w:t>true</w:t>
-      </w:r>
-      <w:r>
-        <w:rPr>
-          <w:rFonts w:hint="eastAsia"/>
-          <w:color w:val="212121"/>
-          <w:sz w:val="28"/>
-          <w:szCs w:val="28"/>
-          <w:highlight w:val="white"/>
-        </w:rPr>
-        <w:t>）</w:t>
+      <w:hyperlink r:id="rId18" w:history="1">
+        <w:r>
+          <w:rPr>
+            <w:rStyle w:val="a7"/>
+            <w:sz w:val="28"/>
+            <w:szCs w:val="28"/>
+          </w:rPr>
+          <w:t>https://github.com/LordLKY/MIT-6.5940-Labs/blob/main/EfficientML_lab5/tinychat-tutorial/kernels/starter_code/all_techniques.cc</w:t>
+        </w:r>
+      </w:hyperlink>
+      <w:r>
+        <w:rPr>
+          <w:rFonts w:hint="eastAsia"/>
+          <w:color w:val="212121"/>
+          <w:sz w:val="28"/>
+          <w:szCs w:val="28"/>
+        </w:rPr>
+        <w:t xml:space="preserve"> </w:t>
+      </w:r>
+      <w:r>
+        <w:rPr>
+          <w:rFonts w:hint="eastAsia"/>
+          <w:color w:val="212121"/>
+          <w:sz w:val="28"/>
+          <w:szCs w:val="28"/>
+          <w:highlight w:val="white"/>
+        </w:rPr>
+        <w:t>（注意将extra_techniques设置为true）</w:t>
       </w:r>
     </w:p>
     <w:p>
@@ -2311,6 +2404,7 @@
       </w:pPr>
       <w:r>
         <w:rPr>
+          <w:noProof/>
           <w:color w:val="212121"/>
           <w:sz w:val="28"/>
           <w:szCs w:val="28"/>
@@ -2331,7 +2425,7 @@
                     <pic:cNvPicPr/>
                   </pic:nvPicPr>
                   <pic:blipFill>
-                    <a:blip r:embed="rId13"/>
+                    <a:blip r:embed="rId19"/>
                     <a:stretch>
                       <a:fillRect/>
                     </a:stretch>
@@ -2411,7 +2505,7 @@
                     </pic:cNvPicPr>
                   </pic:nvPicPr>
                   <pic:blipFill>
-                    <a:blip r:embed="rId14">
+                    <a:blip r:embed="rId20">
                       <a:extLst>
                         <a:ext uri="{28A0092B-C50C-407E-A947-70E740481C1C}">
                           <a14:useLocalDpi xmlns:a14="http://schemas.microsoft.com/office/drawing/2010/main" val="0"/>
@@ -2445,7 +2539,6 @@
         <w:pStyle w:val="a6"/>
         <w:ind w:left="1440" w:firstLineChars="0" w:firstLine="0"/>
         <w:rPr>
-          <w:rFonts w:hint="eastAsia"/>
           <w:color w:val="212121"/>
           <w:sz w:val="28"/>
           <w:szCs w:val="28"/>
@@ -2517,16 +2610,7 @@
           <w:sz w:val="28"/>
           <w:szCs w:val="28"/>
         </w:rPr>
-        <w:t>1</w:t>
-      </w:r>
-      <w:r>
-        <w:rPr>
-          <w:rFonts w:hint="eastAsia"/>
-          <w:color w:val="FF0000"/>
-          <w:sz w:val="28"/>
-          <w:szCs w:val="28"/>
-        </w:rPr>
-        <w:t>.50</w:t>
+        <w:t>1.50</w:t>
       </w:r>
       <w:r>
         <w:rPr>
@@ -3303,6 +3387,29 @@
       <w:ind w:firstLineChars="200" w:firstLine="420"/>
     </w:pPr>
   </w:style>
+  <w:style w:type="character" w:styleId="a7">
+    <w:name w:val="Hyperlink"/>
+    <w:basedOn w:val="a0"/>
+    <w:uiPriority w:val="99"/>
+    <w:unhideWhenUsed/>
+    <w:rsid w:val="00B12483"/>
+    <w:rPr>
+      <w:color w:val="0000FF" w:themeColor="hyperlink"/>
+      <w:u w:val="single"/>
+    </w:rPr>
+  </w:style>
+  <w:style w:type="character" w:styleId="a8">
+    <w:name w:val="Unresolved Mention"/>
+    <w:basedOn w:val="a0"/>
+    <w:uiPriority w:val="99"/>
+    <w:semiHidden/>
+    <w:unhideWhenUsed/>
+    <w:rsid w:val="00B12483"/>
+    <w:rPr>
+      <w:color w:val="605E5C"/>
+      <w:shd w:val="clear" w:color="auto" w:fill="E1DFDD"/>
+    </w:rPr>
+  </w:style>
 </w:styles>
 </file>
 

</xml_diff>